<commit_message>
Table of content updated
</commit_message>
<xml_diff>
--- a/Phase 1 Distributed.docx
+++ b/Phase 1 Distributed.docx
@@ -4451,7 +4451,15 @@
           <w:sz w:val="24"/>
           <w:szCs w:val="24"/>
         </w:rPr>
-        <w:t>It should be capable of recovering from failures (e.g., VM crashes, network outages) automatically without human intervention.</w:t>
+        <w:t>The system</w:t>
+      </w:r>
+      <w:r>
+        <w:rPr>
+          <w:rFonts w:ascii="Calibri" w:hAnsi="Calibri" w:cs="Calibri"/>
+          <w:sz w:val="24"/>
+          <w:szCs w:val="24"/>
+        </w:rPr>
+        <w:t xml:space="preserve"> should be capable of recovering from failures (e.g., VM crashes, network outages) automatically without human intervention.</w:t>
       </w:r>
     </w:p>
     <w:p>
@@ -4639,18 +4647,6 @@
     </w:p>
     <w:p>
       <w:pPr>
-        <w:pStyle w:val="ListParagraph"/>
-        <w:spacing w:line="360" w:lineRule="auto"/>
-        <w:jc w:val="both"/>
-        <w:rPr>
-          <w:rFonts w:ascii="Calibri" w:hAnsi="Calibri" w:cs="Calibri"/>
-          <w:sz w:val="24"/>
-          <w:szCs w:val="24"/>
-        </w:rPr>
-      </w:pPr>
-    </w:p>
-    <w:p>
-      <w:pPr>
         <w:pStyle w:val="Heading2"/>
         <w:numPr>
           <w:ilvl w:val="0"/>
@@ -4713,18 +4709,6 @@
     </w:p>
     <w:p>
       <w:pPr>
-        <w:pStyle w:val="ListParagraph"/>
-        <w:spacing w:line="360" w:lineRule="auto"/>
-        <w:jc w:val="both"/>
-        <w:rPr>
-          <w:rFonts w:ascii="Calibri" w:hAnsi="Calibri" w:cs="Calibri"/>
-          <w:sz w:val="24"/>
-          <w:szCs w:val="24"/>
-        </w:rPr>
-      </w:pPr>
-    </w:p>
-    <w:p>
-      <w:pPr>
         <w:pStyle w:val="Heading2"/>
         <w:numPr>
           <w:ilvl w:val="0"/>
@@ -4811,18 +4795,6 @@
     </w:p>
     <w:p>
       <w:pPr>
-        <w:pStyle w:val="ListParagraph"/>
-        <w:spacing w:line="360" w:lineRule="auto"/>
-        <w:jc w:val="both"/>
-        <w:rPr>
-          <w:rFonts w:ascii="Calibri" w:hAnsi="Calibri" w:cs="Calibri"/>
-          <w:sz w:val="24"/>
-          <w:szCs w:val="24"/>
-        </w:rPr>
-      </w:pPr>
-    </w:p>
-    <w:p>
-      <w:pPr>
         <w:pStyle w:val="Heading2"/>
         <w:numPr>
           <w:ilvl w:val="0"/>
@@ -4868,7 +4840,6 @@
           <w:sz w:val="24"/>
           <w:szCs w:val="24"/>
         </w:rPr>
-        <w:lastRenderedPageBreak/>
         <w:t>Kubernetes: For container orchestration and managing VMs as containers. Kubernetes provides features like automatic scaling and self-healing, improving fault tolerance.</w:t>
       </w:r>
     </w:p>
@@ -4893,6 +4864,7 @@
           <w:sz w:val="24"/>
           <w:szCs w:val="24"/>
         </w:rPr>
+        <w:lastRenderedPageBreak/>
         <w:t>Prometheus and Grafana: For monitoring the health and performance of VMs, containers, and application components.</w:t>
       </w:r>
     </w:p>

</xml_diff>

<commit_message>
add beneficiaries and testing sections
</commit_message>
<xml_diff>
--- a/Phase 1 Distributed.docx
+++ b/Phase 1 Distributed.docx
@@ -4860,6 +4860,7 @@
     </w:p>
     <w:p>
       <w:pPr>
+        <w:keepNext/>
         <w:spacing w:line="360" w:lineRule="auto"/>
       </w:pPr>
       <w:r>
@@ -4918,6 +4919,42 @@
     </w:p>
     <w:p>
       <w:pPr>
+        <w:pStyle w:val="Caption"/>
+        <w:jc w:val="center"/>
+      </w:pPr>
+      <w:r>
+        <w:t xml:space="preserve">Figure </w:t>
+      </w:r>
+      <w:r>
+        <w:fldChar w:fldCharType="begin"/>
+      </w:r>
+      <w:r>
+        <w:instrText xml:space="preserve"> SEQ Figure \* ARABIC </w:instrText>
+      </w:r>
+      <w:r>
+        <w:fldChar w:fldCharType="separate"/>
+      </w:r>
+      <w:r>
+        <w:rPr>
+          <w:noProof/>
+        </w:rPr>
+        <w:t>1</w:t>
+      </w:r>
+      <w:r>
+        <w:fldChar w:fldCharType="end"/>
+      </w:r>
+      <w:r>
+        <w:t xml:space="preserve"> system </w:t>
+      </w:r>
+      <w:proofErr w:type="gramStart"/>
+      <w:r>
+        <w:t>architecture</w:t>
+      </w:r>
+      <w:proofErr w:type="gramEnd"/>
+    </w:p>
+    <w:p>
+      <w:pPr>
+        <w:keepNext/>
         <w:spacing w:line="360" w:lineRule="auto"/>
       </w:pPr>
       <w:r>
@@ -4964,6 +5001,177 @@
     </w:p>
     <w:p>
       <w:pPr>
+        <w:pStyle w:val="Caption"/>
+        <w:jc w:val="center"/>
+      </w:pPr>
+      <w:r>
+        <w:t xml:space="preserve">Figure </w:t>
+      </w:r>
+      <w:r>
+        <w:fldChar w:fldCharType="begin"/>
+      </w:r>
+      <w:r>
+        <w:instrText xml:space="preserve"> SEQ Figure \* ARABIC </w:instrText>
+      </w:r>
+      <w:r>
+        <w:fldChar w:fldCharType="separate"/>
+      </w:r>
+      <w:r>
+        <w:rPr>
+          <w:noProof/>
+        </w:rPr>
+        <w:t>2</w:t>
+      </w:r>
+      <w:r>
+        <w:fldChar w:fldCharType="end"/>
+      </w:r>
+      <w:r>
+        <w:t xml:space="preserve"> </w:t>
+      </w:r>
+      <w:proofErr w:type="spellStart"/>
+      <w:r>
+        <w:t>opencl</w:t>
+      </w:r>
+      <w:proofErr w:type="spellEnd"/>
+      <w:r>
+        <w:t xml:space="preserve"> </w:t>
+      </w:r>
+      <w:proofErr w:type="gramStart"/>
+      <w:r>
+        <w:t>architecture</w:t>
+      </w:r>
+      <w:proofErr w:type="gramEnd"/>
+    </w:p>
+    <w:p>
+      <w:pPr>
+        <w:pStyle w:val="Heading1"/>
+      </w:pPr>
+      <w:r>
+        <w:t>Beneficiaries of the project</w:t>
+      </w:r>
+    </w:p>
+    <w:p>
+      <w:pPr>
+        <w:pStyle w:val="Heading2"/>
+      </w:pPr>
+      <w:r>
+        <w:t>Photographers and Graphic Designers</w:t>
+      </w:r>
+    </w:p>
+    <w:p>
+      <w:pPr>
+        <w:spacing w:line="360" w:lineRule="auto"/>
+        <w:rPr>
+          <w:sz w:val="24"/>
+          <w:szCs w:val="24"/>
+        </w:rPr>
+      </w:pPr>
+      <w:r>
+        <w:rPr>
+          <w:sz w:val="24"/>
+          <w:szCs w:val="24"/>
+        </w:rPr>
+        <w:t>They can edit and improve large quantities of photos for business or personal projects more rapidly thanks to quicker picture processing time.</w:t>
+      </w:r>
+    </w:p>
+    <w:p>
+      <w:pPr>
+        <w:pStyle w:val="Heading2"/>
+      </w:pPr>
+      <w:r>
+        <w:t>E-commerce Platforms</w:t>
+      </w:r>
+    </w:p>
+    <w:p>
+      <w:pPr>
+        <w:spacing w:line="360" w:lineRule="auto"/>
+        <w:rPr>
+          <w:sz w:val="24"/>
+          <w:szCs w:val="24"/>
+        </w:rPr>
+      </w:pPr>
+      <w:r>
+        <w:rPr>
+          <w:sz w:val="24"/>
+          <w:szCs w:val="24"/>
+        </w:rPr>
+        <w:t xml:space="preserve">The technology enables online merchants to effectively resize and </w:t>
+      </w:r>
+      <w:r>
+        <w:rPr>
+          <w:sz w:val="24"/>
+          <w:szCs w:val="24"/>
+        </w:rPr>
+        <w:t>optimize</w:t>
+      </w:r>
+      <w:r>
+        <w:rPr>
+          <w:sz w:val="24"/>
+          <w:szCs w:val="24"/>
+        </w:rPr>
+        <w:t xml:space="preserve"> product photos for their websites, enhancing user experience and perhaps boosting revenue.</w:t>
+      </w:r>
+    </w:p>
+    <w:p>
+      <w:pPr>
+        <w:pStyle w:val="Heading2"/>
+      </w:pPr>
+      <w:r>
+        <w:lastRenderedPageBreak/>
+        <w:t>Social Media Platforms</w:t>
+      </w:r>
+    </w:p>
+    <w:p>
+      <w:pPr>
+        <w:spacing w:line="360" w:lineRule="auto"/>
+        <w:rPr>
+          <w:sz w:val="24"/>
+          <w:szCs w:val="24"/>
+        </w:rPr>
+      </w:pPr>
+      <w:r>
+        <w:rPr>
+          <w:sz w:val="24"/>
+          <w:szCs w:val="24"/>
+        </w:rPr>
+        <w:t>By adding filters, effects, or face recognition capabilities to user-uploaded photographs, social media platforms such as Instagram, Facebook, and Snapchat may leverage this technology to improve user experience and boost engagement.</w:t>
+      </w:r>
+    </w:p>
+    <w:p>
+      <w:pPr>
+        <w:pStyle w:val="Heading2"/>
+      </w:pPr>
+      <w:r>
+        <w:t>Artificial Intelligence and Machine Learning Researchers</w:t>
+      </w:r>
+    </w:p>
+    <w:p>
+      <w:pPr>
+        <w:spacing w:line="360" w:lineRule="auto"/>
+        <w:rPr>
+          <w:sz w:val="24"/>
+          <w:szCs w:val="24"/>
+        </w:rPr>
+      </w:pPr>
+      <w:r>
+        <w:rPr>
+          <w:sz w:val="24"/>
+          <w:szCs w:val="24"/>
+        </w:rPr>
+        <w:t>By using the system to preprocess and enhance image datasets for training and testing their algorithms, researchers in the domains of computer vision, image processing, and machine learning may accelerate the creation of new technologies and applications.</w:t>
+      </w:r>
+    </w:p>
+    <w:p>
+      <w:pPr>
+        <w:spacing w:line="360" w:lineRule="auto"/>
+        <w:rPr>
+          <w:sz w:val="24"/>
+          <w:szCs w:val="24"/>
+        </w:rPr>
+      </w:pPr>
+    </w:p>
+    <w:p>
+      <w:pPr>
         <w:pStyle w:val="Heading1"/>
       </w:pPr>
       <w:bookmarkStart w:id="19" w:name="_Toc164348635"/>
@@ -5145,7 +5353,6 @@
           <w:sz w:val="24"/>
           <w:szCs w:val="24"/>
         </w:rPr>
-        <w:lastRenderedPageBreak/>
         <w:t xml:space="preserve">As a team, we need to implement functionalities to monitor and track progress of tasks and inform the user </w:t>
       </w:r>
       <w:r>
@@ -5213,6 +5420,7 @@
       </w:pPr>
       <w:bookmarkStart w:id="20" w:name="_Toc164348636"/>
       <w:r>
+        <w:lastRenderedPageBreak/>
         <w:t>UML Diagrams:</w:t>
       </w:r>
       <w:bookmarkEnd w:id="20"/>
@@ -5247,6 +5455,9 @@
       </w:r>
     </w:p>
     <w:p>
+      <w:pPr>
+        <w:keepNext/>
+      </w:pPr>
       <w:r>
         <w:rPr>
           <w:noProof/>
@@ -5296,11 +5507,45 @@
     </w:p>
     <w:p>
       <w:pPr>
+        <w:pStyle w:val="Caption"/>
+        <w:jc w:val="center"/>
+      </w:pPr>
+      <w:r>
+        <w:t xml:space="preserve">Figure </w:t>
+      </w:r>
+      <w:r>
+        <w:fldChar w:fldCharType="begin"/>
+      </w:r>
+      <w:r>
+        <w:instrText xml:space="preserve"> SEQ Figure \* ARABIC </w:instrText>
+      </w:r>
+      <w:r>
+        <w:fldChar w:fldCharType="separate"/>
+      </w:r>
+      <w:r>
+        <w:rPr>
+          <w:noProof/>
+        </w:rPr>
+        <w:t>3</w:t>
+      </w:r>
+      <w:r>
+        <w:fldChar w:fldCharType="end"/>
+      </w:r>
+      <w:r>
+        <w:t xml:space="preserve"> class </w:t>
+      </w:r>
+      <w:proofErr w:type="gramStart"/>
+      <w:r>
+        <w:t>diagram</w:t>
+      </w:r>
+      <w:proofErr w:type="gramEnd"/>
+    </w:p>
+    <w:p>
+      <w:pPr>
         <w:pStyle w:val="Heading2"/>
       </w:pPr>
       <w:bookmarkStart w:id="23" w:name="_Toc164348639"/>
       <w:r>
-        <w:lastRenderedPageBreak/>
         <w:t>Component Diagram:</w:t>
       </w:r>
       <w:bookmarkEnd w:id="23"/>
@@ -5309,6 +5554,9 @@
       </w:r>
     </w:p>
     <w:p>
+      <w:pPr>
+        <w:keepNext/>
+      </w:pPr>
       <w:r>
         <w:rPr>
           <w:noProof/>
@@ -5365,6 +5613,41 @@
     </w:p>
     <w:p>
       <w:pPr>
+        <w:pStyle w:val="Caption"/>
+        <w:jc w:val="center"/>
+      </w:pPr>
+      <w:r>
+        <w:t xml:space="preserve">Figure </w:t>
+      </w:r>
+      <w:r>
+        <w:fldChar w:fldCharType="begin"/>
+      </w:r>
+      <w:r>
+        <w:instrText xml:space="preserve"> SEQ Figure \* ARABIC </w:instrText>
+      </w:r>
+      <w:r>
+        <w:fldChar w:fldCharType="separate"/>
+      </w:r>
+      <w:r>
+        <w:rPr>
+          <w:noProof/>
+        </w:rPr>
+        <w:t>4</w:t>
+      </w:r>
+      <w:r>
+        <w:fldChar w:fldCharType="end"/>
+      </w:r>
+      <w:r>
+        <w:t xml:space="preserve"> component </w:t>
+      </w:r>
+      <w:proofErr w:type="gramStart"/>
+      <w:r>
+        <w:t>diagram</w:t>
+      </w:r>
+      <w:proofErr w:type="gramEnd"/>
+    </w:p>
+    <w:p>
+      <w:pPr>
         <w:pStyle w:val="Heading2"/>
         <w:rPr>
           <w:noProof/>
@@ -5372,6 +5655,7 @@
       </w:pPr>
       <w:bookmarkStart w:id="24" w:name="_Toc164348640"/>
       <w:r>
+        <w:lastRenderedPageBreak/>
         <w:t>Network Diagram:</w:t>
       </w:r>
       <w:bookmarkEnd w:id="24"/>
@@ -5381,10 +5665,368 @@
     </w:p>
     <w:p/>
     <w:p/>
-    <w:p/>
+    <w:p>
+      <w:pPr>
+        <w:pStyle w:val="Heading1"/>
+      </w:pPr>
+      <w:r>
+        <w:t>Testing scenarios and results</w:t>
+      </w:r>
+    </w:p>
+    <w:p>
+      <w:pPr>
+        <w:pStyle w:val="Heading2"/>
+      </w:pPr>
+      <w:r>
+        <w:t>Time Test</w:t>
+      </w:r>
+    </w:p>
+    <w:p>
+      <w:pPr>
+        <w:pStyle w:val="Heading3"/>
+      </w:pPr>
+      <w:r>
+        <w:t>Scenario</w:t>
+      </w:r>
+    </w:p>
+    <w:p>
+      <w:pPr>
+        <w:spacing w:line="360" w:lineRule="auto"/>
+        <w:rPr>
+          <w:sz w:val="26"/>
+          <w:szCs w:val="28"/>
+        </w:rPr>
+      </w:pPr>
+      <w:r>
+        <w:rPr>
+          <w:sz w:val="24"/>
+          <w:szCs w:val="24"/>
+        </w:rPr>
+        <w:t>Record the amount of time it takes the system to process a batch of images in different sizes and formats.</w:t>
+      </w:r>
+    </w:p>
+    <w:p>
+      <w:pPr>
+        <w:pStyle w:val="Heading3"/>
+      </w:pPr>
+      <w:r>
+        <w:t>Result</w:t>
+      </w:r>
+    </w:p>
+    <w:p>
+      <w:pPr>
+        <w:spacing w:line="360" w:lineRule="auto"/>
+        <w:rPr>
+          <w:sz w:val="24"/>
+          <w:szCs w:val="24"/>
+        </w:rPr>
+      </w:pPr>
+      <w:r>
+        <w:rPr>
+          <w:sz w:val="24"/>
+          <w:szCs w:val="24"/>
+        </w:rPr>
+        <w:t>In comparison to sequential processing, the system should efficiently divide the processing duties among multiple nodes, resulting in quicker processing times.</w:t>
+      </w:r>
+    </w:p>
+    <w:p>
+      <w:pPr>
+        <w:pStyle w:val="Heading2"/>
+      </w:pPr>
+      <w:r>
+        <w:t>Scalability</w:t>
+      </w:r>
+      <w:r>
+        <w:t xml:space="preserve"> Test</w:t>
+      </w:r>
+    </w:p>
+    <w:p>
+      <w:pPr>
+        <w:pStyle w:val="Heading3"/>
+      </w:pPr>
+      <w:r>
+        <w:t>Scenario</w:t>
+      </w:r>
+    </w:p>
+    <w:p>
+      <w:pPr>
+        <w:spacing w:line="360" w:lineRule="auto"/>
+        <w:rPr>
+          <w:sz w:val="26"/>
+          <w:szCs w:val="28"/>
+        </w:rPr>
+      </w:pPr>
+      <w:r>
+        <w:rPr>
+          <w:sz w:val="24"/>
+          <w:szCs w:val="24"/>
+        </w:rPr>
+        <w:t>Monitor the system's performance under various workload scenarios as you progressively increase the number of concurrent image processing processes.</w:t>
+      </w:r>
+    </w:p>
+    <w:p>
+      <w:pPr>
+        <w:pStyle w:val="Heading3"/>
+      </w:pPr>
+      <w:r>
+        <w:t>Result</w:t>
+      </w:r>
+    </w:p>
+    <w:p>
+      <w:pPr>
+        <w:spacing w:line="360" w:lineRule="auto"/>
+        <w:rPr>
+          <w:sz w:val="24"/>
+          <w:szCs w:val="24"/>
+        </w:rPr>
+      </w:pPr>
+      <w:proofErr w:type="gramStart"/>
+      <w:r>
+        <w:rPr>
+          <w:sz w:val="24"/>
+          <w:szCs w:val="24"/>
+        </w:rPr>
+        <w:t>In order to</w:t>
+      </w:r>
+      <w:proofErr w:type="gramEnd"/>
+      <w:r>
+        <w:rPr>
+          <w:sz w:val="24"/>
+          <w:szCs w:val="24"/>
+        </w:rPr>
+        <w:t xml:space="preserve"> manage increasing workloads, the system should be able to dynamically expand resources (such</w:t>
+      </w:r>
+      <w:r>
+        <w:rPr>
+          <w:sz w:val="24"/>
+          <w:szCs w:val="24"/>
+        </w:rPr>
+        <w:t xml:space="preserve"> as</w:t>
+      </w:r>
+      <w:r>
+        <w:rPr>
+          <w:sz w:val="24"/>
+          <w:szCs w:val="24"/>
+        </w:rPr>
+        <w:t xml:space="preserve"> computational nodes) without going beyond resource constraints and while keeping processing speeds consistent</w:t>
+      </w:r>
+      <w:r>
+        <w:rPr>
+          <w:sz w:val="24"/>
+          <w:szCs w:val="24"/>
+        </w:rPr>
+        <w:t>.</w:t>
+      </w:r>
+    </w:p>
+    <w:p>
+      <w:pPr>
+        <w:pStyle w:val="Heading2"/>
+      </w:pPr>
+      <w:r>
+        <w:t>Fault Tolerance</w:t>
+      </w:r>
+      <w:r>
+        <w:t xml:space="preserve"> Test</w:t>
+      </w:r>
+    </w:p>
+    <w:p>
+      <w:pPr>
+        <w:pStyle w:val="Heading3"/>
+      </w:pPr>
+      <w:r>
+        <w:t>Scenario</w:t>
+      </w:r>
+    </w:p>
+    <w:p>
+      <w:pPr>
+        <w:spacing w:line="360" w:lineRule="auto"/>
+        <w:rPr>
+          <w:sz w:val="26"/>
+          <w:szCs w:val="28"/>
+        </w:rPr>
+      </w:pPr>
+      <w:r>
+        <w:rPr>
+          <w:sz w:val="24"/>
+          <w:szCs w:val="24"/>
+        </w:rPr>
+        <w:t>Simulate failures during the processing of a task and observe the system’s behavior.</w:t>
+      </w:r>
+    </w:p>
+    <w:p>
+      <w:pPr>
+        <w:pStyle w:val="Heading3"/>
+      </w:pPr>
+      <w:r>
+        <w:t>Result</w:t>
+      </w:r>
+    </w:p>
+    <w:p>
+      <w:pPr>
+        <w:spacing w:line="360" w:lineRule="auto"/>
+        <w:rPr>
+          <w:sz w:val="24"/>
+          <w:szCs w:val="24"/>
+        </w:rPr>
+      </w:pPr>
+      <w:r>
+        <w:rPr>
+          <w:sz w:val="24"/>
+          <w:szCs w:val="24"/>
+        </w:rPr>
+        <w:t>The system should be able to detect and recover automatically from failures</w:t>
+      </w:r>
+      <w:r>
+        <w:rPr>
+          <w:sz w:val="24"/>
+          <w:szCs w:val="24"/>
+        </w:rPr>
+        <w:t>. Retrying failed tasks and redistributing the tasks to the remaining resources.</w:t>
+      </w:r>
+    </w:p>
+    <w:p>
+      <w:pPr>
+        <w:pStyle w:val="Heading2"/>
+      </w:pPr>
+      <w:r>
+        <w:t>Resource Utilization</w:t>
+      </w:r>
+      <w:r>
+        <w:t xml:space="preserve"> Test</w:t>
+      </w:r>
+    </w:p>
+    <w:p>
+      <w:pPr>
+        <w:pStyle w:val="Heading3"/>
+      </w:pPr>
+      <w:r>
+        <w:t>Scenario</w:t>
+      </w:r>
+    </w:p>
+    <w:p>
+      <w:pPr>
+        <w:spacing w:line="360" w:lineRule="auto"/>
+        <w:rPr>
+          <w:sz w:val="26"/>
+          <w:szCs w:val="28"/>
+        </w:rPr>
+      </w:pPr>
+      <w:r>
+        <w:rPr>
+          <w:sz w:val="24"/>
+          <w:szCs w:val="24"/>
+        </w:rPr>
+        <w:t>During the processing of a task monitor the resource utilization across individual nodes and across the system.</w:t>
+      </w:r>
+    </w:p>
+    <w:p>
+      <w:pPr>
+        <w:pStyle w:val="Heading3"/>
+      </w:pPr>
+      <w:r>
+        <w:t>Result</w:t>
+      </w:r>
+    </w:p>
+    <w:p>
+      <w:pPr>
+        <w:spacing w:line="360" w:lineRule="auto"/>
+        <w:rPr>
+          <w:sz w:val="24"/>
+          <w:szCs w:val="24"/>
+        </w:rPr>
+      </w:pPr>
+      <w:r>
+        <w:rPr>
+          <w:sz w:val="24"/>
+          <w:szCs w:val="24"/>
+        </w:rPr>
+        <w:t>The system should efficiently utilize resources and resource usage should scale with workload.</w:t>
+      </w:r>
+    </w:p>
+    <w:p>
+      <w:pPr>
+        <w:pStyle w:val="Heading2"/>
+      </w:pPr>
+      <w:r>
+        <w:lastRenderedPageBreak/>
+        <w:t>User Interface</w:t>
+      </w:r>
+      <w:r>
+        <w:t xml:space="preserve"> Test</w:t>
+      </w:r>
+    </w:p>
+    <w:p>
+      <w:pPr>
+        <w:pStyle w:val="Heading3"/>
+      </w:pPr>
+      <w:r>
+        <w:t>Scenario</w:t>
+      </w:r>
+    </w:p>
+    <w:p>
+      <w:pPr>
+        <w:spacing w:line="360" w:lineRule="auto"/>
+        <w:rPr>
+          <w:sz w:val="26"/>
+          <w:szCs w:val="28"/>
+        </w:rPr>
+      </w:pPr>
+      <w:r>
+        <w:rPr>
+          <w:sz w:val="24"/>
+          <w:szCs w:val="24"/>
+        </w:rPr>
+        <w:t xml:space="preserve">Interact with the user interface to upload </w:t>
+      </w:r>
+      <w:r>
+        <w:rPr>
+          <w:sz w:val="24"/>
+          <w:szCs w:val="24"/>
+        </w:rPr>
+        <w:t>images and</w:t>
+      </w:r>
+      <w:r>
+        <w:rPr>
+          <w:sz w:val="24"/>
+          <w:szCs w:val="24"/>
+        </w:rPr>
+        <w:t xml:space="preserve"> choose the processing operation.</w:t>
+      </w:r>
+    </w:p>
+    <w:p>
+      <w:pPr>
+        <w:pStyle w:val="Heading3"/>
+      </w:pPr>
+      <w:r>
+        <w:t>Result</w:t>
+      </w:r>
+    </w:p>
+    <w:p>
+      <w:pPr>
+        <w:spacing w:line="360" w:lineRule="auto"/>
+        <w:rPr>
+          <w:sz w:val="24"/>
+          <w:szCs w:val="24"/>
+        </w:rPr>
+      </w:pPr>
+      <w:r>
+        <w:rPr>
+          <w:sz w:val="24"/>
+          <w:szCs w:val="24"/>
+        </w:rPr>
+        <w:t>The user interface should be responsive and easy to use</w:t>
+      </w:r>
+      <w:r>
+        <w:rPr>
+          <w:sz w:val="24"/>
+          <w:szCs w:val="24"/>
+        </w:rPr>
+        <w:t>.</w:t>
+      </w:r>
+    </w:p>
     <w:sectPr>
       <w:pgSz w:w="11906" w:h="16838" w:code="9"/>
-      <w:pgMar w:top="720" w:right="720" w:bottom="720" w:left="720" w:header="720" w:footer="720" w:gutter="0"/>
+      <w:pgMar w:top="720" w:right="720" w:bottom="630" w:left="720" w:header="720" w:footer="720" w:gutter="0"/>
       <w:cols w:space="720"/>
       <w:docGrid w:linePitch="360"/>
     </w:sectPr>
@@ -8525,6 +9167,25 @@
       <w:ind w:left="440"/>
     </w:pPr>
   </w:style>
+  <w:style w:type="paragraph" w:styleId="Caption">
+    <w:name w:val="caption"/>
+    <w:basedOn w:val="Normal"/>
+    <w:next w:val="Normal"/>
+    <w:uiPriority w:val="35"/>
+    <w:unhideWhenUsed/>
+    <w:qFormat/>
+    <w:rsid w:val="00996BCC"/>
+    <w:pPr>
+      <w:spacing w:after="200" w:line="240" w:lineRule="auto"/>
+    </w:pPr>
+    <w:rPr>
+      <w:i/>
+      <w:iCs/>
+      <w:color w:val="0E2841" w:themeColor="text2"/>
+      <w:sz w:val="18"/>
+      <w:szCs w:val="18"/>
+    </w:rPr>
+  </w:style>
 </w:styles>
 </file>
 

</xml_diff>